<commit_message>
Extracted pdf text, some reorganization
</commit_message>
<xml_diff>
--- a/files/CMS-2017-0163-0029-1.docx
+++ b/files/CMS-2017-0163-0029-1.docx
@@ -1,31 +1,30 @@
 
 <file path=word/document.xml><?xml version="1.0" encoding="utf-8"?>
-<w:document xmlns:ve="http://schemas.openxmlformats.org/markup-compatibility/2006" xmlns:o="urn:schemas-microsoft-com:office:office" xmlns:r="http://schemas.openxmlformats.org/officeDocument/2006/relationships" xmlns:m="http://schemas.openxmlformats.org/officeDocument/2006/math" xmlns:v="urn:schemas-microsoft-com:vml" xmlns:wp="http://schemas.openxmlformats.org/drawingml/2006/wordprocessingDrawing" xmlns:w10="urn:schemas-microsoft-com:office:word" xmlns:w="http://schemas.openxmlformats.org/wordprocessingml/2006/main" xmlns:wne="http://schemas.microsoft.com/office/word/2006/wordml" xmlns:a="http://schemas.openxmlformats.org/drawingml/2006/main" xmlns:pic="http://schemas.openxmlformats.org/drawingml/2006/picture" xml:space="preserve">
+<w:document xmlns:wpc="http://schemas.microsoft.com/office/word/2010/wordprocessingCanvas" xmlns:mc="http://schemas.openxmlformats.org/markup-compatibility/2006" xmlns:o="urn:schemas-microsoft-com:office:office" xmlns:r="http://schemas.openxmlformats.org/officeDocument/2006/relationships" xmlns:m="http://schemas.openxmlformats.org/officeDocument/2006/math" xmlns:v="urn:schemas-microsoft-com:vml" xmlns:wp14="http://schemas.microsoft.com/office/word/2010/wordprocessingDrawing" xmlns:wp="http://schemas.openxmlformats.org/drawingml/2006/wordprocessingDrawing" xmlns:w10="urn:schemas-microsoft-com:office:word" xmlns:w="http://schemas.openxmlformats.org/wordprocessingml/2006/main" xmlns:w14="http://schemas.microsoft.com/office/word/2010/wordml" xmlns:w15="http://schemas.microsoft.com/office/word/2012/wordml" xmlns:wpg="http://schemas.microsoft.com/office/word/2010/wordprocessingGroup" xmlns:wpi="http://schemas.microsoft.com/office/word/2010/wordprocessingInk" xmlns:wne="http://schemas.microsoft.com/office/word/2006/wordml" xmlns:wps="http://schemas.microsoft.com/office/word/2010/wordprocessingShape" mc:Ignorable="w14 w15 wp14">
   <w:body>
     <w:p>
       <w:pPr>
         <w:tabs>
-          <w:tab w:pos="12440" w:val="left" w:leader="none"/>
+          <w:tab w:val="left" w:pos="12440"/>
         </w:tabs>
         <w:spacing w:line="159" w:lineRule="exact"/>
-        <w:ind w:left="0" w:right="0" w:firstLine="0"/>
         <w:rPr>
           <w:rFonts w:ascii="Times New Roman"/>
           <w:sz w:val="15"/>
         </w:rPr>
       </w:pPr>
-      <w:r>
-        <w:rPr/>
+      <w:bookmarkStart w:id="0" w:name="_GoBack"/>
+      <w:r>
         <w:pict>
-          <v:line style="position:absolute;mso-position-horizontal-relative:page;mso-position-vertical-relative:paragraph;z-index:0;mso-wrap-distance-left:0;mso-wrap-distance-right:0" from="176pt,13pt" to="248pt,13pt" stroked="true" strokeweight="2pt" strokecolor="#cfcfbf">
-            <v:stroke dashstyle="solid"/>
-            <w10:wrap type="topAndBottom"/>
+          <v:line id="_x0000_s1031" style="position:absolute;z-index:251658240;mso-wrap-distance-left:0;mso-wrap-distance-right:0;mso-position-horizontal-relative:page" from="176pt,13pt" to="248pt,13pt" strokecolor="#cfcfbf" strokeweight="2pt">
+            <w10:wrap type="topAndBottom" anchorx="page"/>
           </v:line>
         </w:pict>
       </w:r>
       <w:r>
         <w:rPr>
           <w:rFonts w:ascii="Times New Roman"/>
+          <w:noProof/>
           <w:position w:val="-2"/>
           <w:sz w:val="15"/>
         </w:rPr>
@@ -33,19 +32,19 @@
           <wp:inline distT="0" distB="0" distL="0" distR="0">
             <wp:extent cx="1165479" cy="101346"/>
             <wp:effectExtent l="0" t="0" r="0" b="0"/>
-            <wp:docPr id="1" name="image1.jpeg" descr=""/>
+            <wp:docPr id="1" name="image1.jpeg"/>
             <wp:cNvGraphicFramePr>
-              <a:graphicFrameLocks noChangeAspect="1"/>
+              <a:graphicFrameLocks xmlns:a="http://schemas.openxmlformats.org/drawingml/2006/main" noChangeAspect="1"/>
             </wp:cNvGraphicFramePr>
-            <a:graphic>
+            <a:graphic xmlns:a="http://schemas.openxmlformats.org/drawingml/2006/main">
               <a:graphicData uri="http://schemas.openxmlformats.org/drawingml/2006/picture">
-                <pic:pic>
+                <pic:pic xmlns:pic="http://schemas.openxmlformats.org/drawingml/2006/picture">
                   <pic:nvPicPr>
                     <pic:cNvPr id="2" name="image1.jpeg"/>
                     <pic:cNvPicPr/>
                   </pic:nvPicPr>
                   <pic:blipFill>
-                    <a:blip r:embed="rId5" cstate="print"/>
+                    <a:blip r:embed="rId4" cstate="print"/>
                     <a:stretch>
                       <a:fillRect/>
                     </a:stretch>
@@ -71,18 +70,12 @@
           <w:position w:val="-2"/>
           <w:sz w:val="15"/>
         </w:rPr>
+        <w:tab/>
       </w:r>
       <w:r>
         <w:rPr>
           <w:rFonts w:ascii="Times New Roman"/>
-          <w:position w:val="-2"/>
-          <w:sz w:val="15"/>
-        </w:rPr>
-        <w:tab/>
-      </w:r>
-      <w:r>
-        <w:rPr>
-          <w:rFonts w:ascii="Times New Roman"/>
+          <w:noProof/>
           <w:position w:val="-2"/>
           <w:sz w:val="15"/>
         </w:rPr>
@@ -90,19 +83,19 @@
           <wp:inline distT="0" distB="0" distL="0" distR="0">
             <wp:extent cx="912114" cy="101346"/>
             <wp:effectExtent l="0" t="0" r="0" b="0"/>
-            <wp:docPr id="3" name="image2.jpeg" descr=""/>
+            <wp:docPr id="3" name="image2.jpeg"/>
             <wp:cNvGraphicFramePr>
-              <a:graphicFrameLocks noChangeAspect="1"/>
+              <a:graphicFrameLocks xmlns:a="http://schemas.openxmlformats.org/drawingml/2006/main" noChangeAspect="1"/>
             </wp:cNvGraphicFramePr>
-            <a:graphic>
+            <a:graphic xmlns:a="http://schemas.openxmlformats.org/drawingml/2006/main">
               <a:graphicData uri="http://schemas.openxmlformats.org/drawingml/2006/picture">
-                <pic:pic>
+                <pic:pic xmlns:pic="http://schemas.openxmlformats.org/drawingml/2006/picture">
                   <pic:nvPicPr>
                     <pic:cNvPr id="4" name="image2.jpeg"/>
                     <pic:cNvPicPr/>
                   </pic:nvPicPr>
                   <pic:blipFill>
-                    <a:blip r:embed="rId6" cstate="print"/>
+                    <a:blip r:embed="rId5" cstate="print"/>
                     <a:stretch>
                       <a:fillRect/>
                     </a:stretch>
@@ -122,13 +115,6 @@
           </wp:inline>
         </w:drawing>
       </w:r>
-      <w:r>
-        <w:rPr>
-          <w:rFonts w:ascii="Times New Roman"/>
-          <w:position w:val="-2"/>
-          <w:sz w:val="15"/>
-        </w:rPr>
-      </w:r>
     </w:p>
     <w:p>
       <w:pPr>
@@ -149,7 +135,7 @@
           <w:spacing w:val="-54"/>
           <w:w w:val="95"/>
         </w:rPr>
-        <w:t> </w:t>
+        <w:t xml:space="preserve"> </w:t>
       </w:r>
       <w:r>
         <w:rPr>
@@ -164,7 +150,7 @@
           <w:spacing w:val="-94"/>
           <w:w w:val="95"/>
         </w:rPr>
-        <w:t> </w:t>
+        <w:t xml:space="preserve"> </w:t>
       </w:r>
       <w:r>
         <w:rPr>
@@ -179,7 +165,7 @@
           <w:spacing w:val="-92"/>
           <w:w w:val="95"/>
         </w:rPr>
-        <w:t> </w:t>
+        <w:t xml:space="preserve"> </w:t>
       </w:r>
       <w:r>
         <w:rPr>
@@ -194,7 +180,7 @@
           <w:spacing w:val="-94"/>
           <w:w w:val="95"/>
         </w:rPr>
-        <w:t> </w:t>
+        <w:t xml:space="preserve"> </w:t>
       </w:r>
       <w:r>
         <w:rPr>
@@ -209,7 +195,7 @@
           <w:spacing w:val="-101"/>
           <w:w w:val="95"/>
         </w:rPr>
-        <w:t> </w:t>
+        <w:t xml:space="preserve"> </w:t>
       </w:r>
       <w:r>
         <w:rPr>
@@ -222,30 +208,20 @@
     <w:p>
       <w:pPr>
         <w:spacing w:before="121"/>
-        <w:ind w:left="139" w:right="0" w:firstLine="0"/>
-        <w:jc w:val="left"/>
+        <w:ind w:left="139"/>
         <w:rPr>
           <w:b/>
           <w:sz w:val="55"/>
         </w:rPr>
       </w:pPr>
       <w:r>
-        <w:rPr/>
         <w:pict>
-          <v:group style="position:absolute;margin-left:-1pt;margin-top:-74.155319pt;width:696pt;height:157pt;mso-position-horizontal-relative:page;mso-position-vertical-relative:paragraph;z-index:-2104" coordorigin="-20,-1483" coordsize="13920,3140">
-            <v:line style="position:absolute" from="10,1637" to="10,-1463" stroked="true" strokeweight="1pt" strokecolor="#c8c3bf">
-              <v:stroke dashstyle="solid"/>
-            </v:line>
-            <v:line style="position:absolute" from="13860,1637" to="13860,-1463" stroked="true" strokeweight="2pt" strokecolor="#ccc3b8">
-              <v:stroke dashstyle="solid"/>
-            </v:line>
-            <v:line style="position:absolute" from="12040,-1443" to="13880,-1443" stroked="true" strokeweight="2pt" strokecolor="#d4ccbf">
-              <v:stroke dashstyle="solid"/>
-            </v:line>
-            <v:line style="position:absolute" from="0,1617" to="13880,1617" stroked="true" strokeweight="2pt" strokecolor="#ccbfb8">
-              <v:stroke dashstyle="solid"/>
-            </v:line>
-            <w10:wrap type="none"/>
+          <v:group id="_x0000_s1026" style="position:absolute;left:0;text-align:left;margin-left:-1pt;margin-top:-74.15pt;width:696pt;height:157pt;z-index:-251659264;mso-position-horizontal-relative:page" coordorigin="-20,-1483" coordsize="13920,3140">
+            <v:line id="_x0000_s1030" style="position:absolute" from="10,1637" to="10,-1463" strokecolor="#c8c3bf" strokeweight="1pt"/>
+            <v:line id="_x0000_s1029" style="position:absolute" from="13860,1637" to="13860,-1463" strokecolor="#ccc3b8" strokeweight="2pt"/>
+            <v:line id="_x0000_s1028" style="position:absolute" from="12040,-1443" to="13880,-1443" strokecolor="#d4ccbf" strokeweight="2pt"/>
+            <v:line id="_x0000_s1027" style="position:absolute" from="0,1617" to="13880,1617" strokecolor="#ccbfb8" strokeweight="2pt"/>
+            <w10:wrap anchorx="page"/>
           </v:group>
         </w:pict>
       </w:r>
@@ -266,7 +242,7 @@
           <w:w w:val="95"/>
           <w:sz w:val="55"/>
         </w:rPr>
-        <w:t> </w:t>
+        <w:t xml:space="preserve"> </w:t>
       </w:r>
       <w:r>
         <w:rPr>
@@ -297,7 +273,7 @@
           <w:spacing w:val="-70"/>
           <w:w w:val="105"/>
         </w:rPr>
-        <w:t> </w:t>
+        <w:t xml:space="preserve"> </w:t>
       </w:r>
       <w:r>
         <w:rPr>
@@ -312,7 +288,7 @@
           <w:spacing w:val="-77"/>
           <w:w w:val="105"/>
         </w:rPr>
-        <w:t> </w:t>
+        <w:t xml:space="preserve"> </w:t>
       </w:r>
       <w:r>
         <w:rPr>
@@ -334,9 +310,8 @@
     </w:p>
     <w:p>
       <w:pPr>
-        <w:spacing w:line="259" w:lineRule="auto" w:before="0"/>
-        <w:ind w:left="4120" w:right="0" w:hanging="3862"/>
-        <w:jc w:val="left"/>
+        <w:spacing w:line="259" w:lineRule="auto"/>
+        <w:ind w:left="4120" w:hanging="3862"/>
         <w:rPr>
           <w:b/>
           <w:sz w:val="61"/>
@@ -359,7 +334,7 @@
           <w:w w:val="95"/>
           <w:sz w:val="61"/>
         </w:rPr>
-        <w:t> </w:t>
+        <w:t xml:space="preserve"> </w:t>
       </w:r>
       <w:r>
         <w:rPr>
@@ -378,7 +353,7 @@
           <w:w w:val="95"/>
           <w:sz w:val="61"/>
         </w:rPr>
-        <w:t> </w:t>
+        <w:t xml:space="preserve"> </w:t>
       </w:r>
       <w:r>
         <w:rPr>
@@ -392,9 +367,8 @@
     </w:p>
     <w:p>
       <w:pPr>
-        <w:spacing w:line="273" w:lineRule="auto" w:before="491"/>
+        <w:spacing w:before="491" w:line="273" w:lineRule="auto"/>
         <w:ind w:left="458" w:right="3025" w:hanging="476"/>
-        <w:jc w:val="left"/>
         <w:rPr>
           <w:b/>
           <w:sz w:val="58"/>
@@ -417,7 +391,7 @@
           <w:w w:val="105"/>
           <w:sz w:val="58"/>
         </w:rPr>
-        <w:t> </w:t>
+        <w:t xml:space="preserve"> </w:t>
       </w:r>
       <w:r>
         <w:rPr>
@@ -436,7 +410,7 @@
           <w:w w:val="105"/>
           <w:sz w:val="58"/>
         </w:rPr>
-        <w:t> </w:t>
+        <w:t xml:space="preserve"> </w:t>
       </w:r>
       <w:r>
         <w:rPr>
@@ -455,7 +429,7 @@
           <w:w w:val="105"/>
           <w:sz w:val="58"/>
         </w:rPr>
-        <w:t> </w:t>
+        <w:t xml:space="preserve"> </w:t>
       </w:r>
       <w:r>
         <w:rPr>
@@ -474,7 +448,7 @@
           <w:w w:val="105"/>
           <w:sz w:val="58"/>
         </w:rPr>
-        <w:t> </w:t>
+        <w:t xml:space="preserve"> </w:t>
       </w:r>
       <w:r>
         <w:rPr>
@@ -505,7 +479,7 @@
           <w:spacing w:val="-71"/>
           <w:w w:val="110"/>
         </w:rPr>
-        <w:t> </w:t>
+        <w:t xml:space="preserve"> </w:t>
       </w:r>
       <w:r>
         <w:rPr>
@@ -518,7 +492,7 @@
     <w:p>
       <w:pPr>
         <w:pStyle w:val="BodyText"/>
-        <w:spacing w:line="264" w:lineRule="auto" w:before="54"/>
+        <w:spacing w:before="54" w:line="264" w:lineRule="auto"/>
         <w:ind w:right="79" w:firstLine="15"/>
       </w:pPr>
       <w:r>
@@ -534,7 +508,7 @@
           <w:spacing w:val="-59"/>
           <w:w w:val="110"/>
         </w:rPr>
-        <w:t> </w:t>
+        <w:t xml:space="preserve"> </w:t>
       </w:r>
       <w:r>
         <w:rPr>
@@ -549,7 +523,7 @@
           <w:spacing w:val="-19"/>
           <w:w w:val="110"/>
         </w:rPr>
-        <w:t> </w:t>
+        <w:t xml:space="preserve"> </w:t>
       </w:r>
       <w:r>
         <w:rPr>
@@ -564,7 +538,7 @@
           <w:spacing w:val="5"/>
           <w:w w:val="110"/>
         </w:rPr>
-        <w:t> </w:t>
+        <w:t xml:space="preserve"> </w:t>
       </w:r>
       <w:r>
         <w:rPr>
@@ -579,7 +553,7 @@
           <w:spacing w:val="-27"/>
           <w:w w:val="110"/>
         </w:rPr>
-        <w:t> </w:t>
+        <w:t xml:space="preserve"> </w:t>
       </w:r>
       <w:r>
         <w:rPr>
@@ -594,7 +568,7 @@
           <w:spacing w:val="-38"/>
           <w:w w:val="110"/>
         </w:rPr>
-        <w:t> </w:t>
+        <w:t xml:space="preserve"> </w:t>
       </w:r>
       <w:r>
         <w:rPr>
@@ -609,7 +583,7 @@
           <w:spacing w:val="-17"/>
           <w:w w:val="110"/>
         </w:rPr>
-        <w:t> </w:t>
+        <w:t xml:space="preserve"> </w:t>
       </w:r>
       <w:r>
         <w:rPr>
@@ -624,7 +598,7 @@
           <w:spacing w:val="-10"/>
           <w:w w:val="110"/>
         </w:rPr>
-        <w:t> </w:t>
+        <w:t xml:space="preserve"> </w:t>
       </w:r>
       <w:r>
         <w:rPr>
@@ -639,7 +613,7 @@
           <w:spacing w:val="-49"/>
           <w:w w:val="110"/>
         </w:rPr>
-        <w:t> </w:t>
+        <w:t xml:space="preserve"> </w:t>
       </w:r>
       <w:r>
         <w:rPr>
@@ -654,14 +628,14 @@
           <w:spacing w:val="-52"/>
           <w:w w:val="110"/>
         </w:rPr>
-        <w:t> </w:t>
-      </w:r>
-      <w:r>
-        <w:rPr>
-          <w:color w:val="313133"/>
-          <w:w w:val="110"/>
-        </w:rPr>
-        <w:t>or over the selection, </w:t>
+        <w:t xml:space="preserve"> </w:t>
+      </w:r>
+      <w:r>
+        <w:rPr>
+          <w:color w:val="313133"/>
+          <w:w w:val="110"/>
+        </w:rPr>
+        <w:t xml:space="preserve">or over the selection, </w:t>
       </w:r>
       <w:r>
         <w:rPr>
@@ -677,7 +651,7 @@
           <w:spacing w:val="-7"/>
           <w:w w:val="110"/>
         </w:rPr>
-        <w:t>, </w:t>
+        <w:t xml:space="preserve">, </w:t>
       </w:r>
       <w:r>
         <w:rPr>
@@ -692,7 +666,7 @@
           <w:spacing w:val="-26"/>
           <w:w w:val="110"/>
         </w:rPr>
-        <w:t> </w:t>
+        <w:t xml:space="preserve"> </w:t>
       </w:r>
       <w:r>
         <w:rPr>
@@ -707,7 +681,7 @@
           <w:spacing w:val="-39"/>
           <w:w w:val="110"/>
         </w:rPr>
-        <w:t> </w:t>
+        <w:t xml:space="preserve"> </w:t>
       </w:r>
       <w:r>
         <w:rPr>
@@ -722,7 +696,7 @@
           <w:spacing w:val="-42"/>
           <w:w w:val="110"/>
         </w:rPr>
-        <w:t> </w:t>
+        <w:t xml:space="preserve"> </w:t>
       </w:r>
       <w:r>
         <w:rPr>
@@ -737,7 +711,7 @@
           <w:spacing w:val="-35"/>
           <w:w w:val="110"/>
         </w:rPr>
-        <w:t> </w:t>
+        <w:t xml:space="preserve"> </w:t>
       </w:r>
       <w:r>
         <w:rPr>
@@ -752,7 +726,7 @@
           <w:spacing w:val="-6"/>
           <w:w w:val="110"/>
         </w:rPr>
-        <w:t> </w:t>
+        <w:t xml:space="preserve"> </w:t>
       </w:r>
       <w:r>
         <w:rPr>
@@ -767,7 +741,7 @@
           <w:spacing w:val="-21"/>
           <w:w w:val="110"/>
         </w:rPr>
-        <w:t> </w:t>
+        <w:t xml:space="preserve"> </w:t>
       </w:r>
       <w:r>
         <w:rPr>
@@ -782,7 +756,7 @@
           <w:spacing w:val="-42"/>
           <w:w w:val="110"/>
         </w:rPr>
-        <w:t> </w:t>
+        <w:t xml:space="preserve"> </w:t>
       </w:r>
       <w:r>
         <w:rPr>
@@ -797,7 +771,7 @@
           <w:spacing w:val="-64"/>
           <w:w w:val="110"/>
         </w:rPr>
-        <w:t> </w:t>
+        <w:t xml:space="preserve"> </w:t>
       </w:r>
       <w:r>
         <w:rPr>
@@ -812,7 +786,7 @@
           <w:spacing w:val="-50"/>
           <w:w w:val="110"/>
         </w:rPr>
-        <w:t> </w:t>
+        <w:t xml:space="preserve"> </w:t>
       </w:r>
       <w:r>
         <w:rPr>
@@ -827,7 +801,7 @@
           <w:spacing w:val="-46"/>
           <w:w w:val="110"/>
         </w:rPr>
-        <w:t> </w:t>
+        <w:t xml:space="preserve"> </w:t>
       </w:r>
       <w:r>
         <w:rPr>
@@ -842,7 +816,7 @@
           <w:spacing w:val="-27"/>
           <w:w w:val="110"/>
         </w:rPr>
-        <w:t> </w:t>
+        <w:t xml:space="preserve"> </w:t>
       </w:r>
       <w:r>
         <w:rPr>
@@ -855,7 +829,7 @@
     <w:p>
       <w:pPr>
         <w:pStyle w:val="BodyText"/>
-        <w:spacing w:line="254" w:lineRule="auto" w:before="22"/>
+        <w:spacing w:before="22" w:line="254" w:lineRule="auto"/>
         <w:ind w:left="-18" w:right="227" w:hanging="14"/>
       </w:pPr>
       <w:r>
@@ -872,7 +846,7 @@
           <w:spacing w:val="8"/>
           <w:w w:val="105"/>
         </w:rPr>
-        <w:t>. </w:t>
+        <w:t xml:space="preserve">. </w:t>
       </w:r>
       <w:r>
         <w:rPr>
@@ -887,14 +861,14 @@
           <w:spacing w:val="-57"/>
           <w:w w:val="105"/>
         </w:rPr>
-        <w:t> </w:t>
-      </w:r>
-      <w:r>
-        <w:rPr>
-          <w:color w:val="313133"/>
-          <w:w w:val="105"/>
-        </w:rPr>
-        <w:t>title </w:t>
+        <w:t xml:space="preserve"> </w:t>
+      </w:r>
+      <w:r>
+        <w:rPr>
+          <w:color w:val="313133"/>
+          <w:w w:val="105"/>
+        </w:rPr>
+        <w:t xml:space="preserve">title </w:t>
       </w:r>
       <w:r>
         <w:rPr>
@@ -922,21 +896,21 @@
           <w:w w:val="105"/>
           <w:sz w:val="57"/>
         </w:rPr>
-        <w:t> </w:t>
-      </w:r>
-      <w:r>
-        <w:rPr>
-          <w:color w:val="313133"/>
-          <w:w w:val="105"/>
-        </w:rPr>
-        <w:t>§1801, as added </w:t>
+        <w:t xml:space="preserve"> </w:t>
+      </w:r>
+      <w:r>
+        <w:rPr>
+          <w:color w:val="313133"/>
+          <w:w w:val="105"/>
+        </w:rPr>
+        <w:t xml:space="preserve">§1801, as added </w:t>
       </w:r>
       <w:r>
         <w:rPr>
           <w:color w:val="3D3B5E"/>
           <w:w w:val="105"/>
         </w:rPr>
-        <w:t>Pub. L. 89-97, title </w:t>
+        <w:t xml:space="preserve">Pub. L. 89-97, title </w:t>
       </w:r>
       <w:r>
         <w:rPr>
@@ -944,14 +918,14 @@
           <w:spacing w:val="6"/>
           <w:w w:val="105"/>
         </w:rPr>
-        <w:t>I,§102(a), </w:t>
+        <w:t xml:space="preserve">I,§102(a), </w:t>
       </w:r>
       <w:r>
         <w:rPr>
           <w:color w:val="3D3B5E"/>
           <w:w w:val="105"/>
         </w:rPr>
-        <w:t>July  30, 1965, 79  Stat.  </w:t>
+        <w:t xml:space="preserve">July  30, 1965, 79  Stat.  </w:t>
       </w:r>
       <w:r>
         <w:rPr>
@@ -973,7 +947,7 @@
     <w:p>
       <w:pPr>
         <w:spacing w:before="322"/>
-        <w:ind w:left="5570" w:right="5646" w:firstLine="0"/>
+        <w:ind w:left="5570" w:right="5646"/>
         <w:jc w:val="center"/>
         <w:rPr>
           <w:b/>
@@ -995,7 +969,7 @@
           <w:spacing w:val="61"/>
           <w:sz w:val="40"/>
         </w:rPr>
-        <w:t> </w:t>
+        <w:t xml:space="preserve"> </w:t>
       </w:r>
       <w:r>
         <w:rPr>
@@ -1009,7 +983,7 @@
     <w:p>
       <w:pPr>
         <w:pStyle w:val="BodyText"/>
-        <w:spacing w:line="268" w:lineRule="auto" w:before="117"/>
+        <w:spacing w:before="117" w:line="268" w:lineRule="auto"/>
         <w:ind w:left="-19" w:right="746" w:firstLine="197"/>
       </w:pPr>
       <w:r>
@@ -1017,7 +991,7 @@
           <w:color w:val="313133"/>
           <w:w w:val="115"/>
         </w:rPr>
-        <w:t>For short title of title I of </w:t>
+        <w:t xml:space="preserve">For short title of title I of </w:t>
       </w:r>
       <w:r>
         <w:rPr>
@@ -1033,7 +1007,7 @@
           <w:spacing w:val="-33"/>
           <w:w w:val="115"/>
         </w:rPr>
-        <w:t>. </w:t>
+        <w:t xml:space="preserve">. </w:t>
       </w:r>
       <w:r>
         <w:rPr>
@@ -1048,7 +1022,7 @@
           <w:spacing w:val="-100"/>
           <w:w w:val="115"/>
         </w:rPr>
-        <w:t> </w:t>
+        <w:t xml:space="preserve"> </w:t>
       </w:r>
       <w:r>
         <w:rPr>
@@ -1063,7 +1037,7 @@
           <w:spacing w:val="-87"/>
           <w:w w:val="115"/>
         </w:rPr>
-        <w:t> </w:t>
+        <w:t xml:space="preserve"> </w:t>
       </w:r>
       <w:r>
         <w:rPr>
@@ -1078,7 +1052,7 @@
           <w:spacing w:val="-65"/>
           <w:w w:val="115"/>
         </w:rPr>
-        <w:t> </w:t>
+        <w:t xml:space="preserve"> </w:t>
       </w:r>
       <w:r>
         <w:rPr>
@@ -1093,7 +1067,7 @@
           <w:spacing w:val="-91"/>
           <w:w w:val="115"/>
         </w:rPr>
-        <w:t> </w:t>
+        <w:t xml:space="preserve"> </w:t>
       </w:r>
       <w:r>
         <w:rPr>
@@ -1108,7 +1082,7 @@
           <w:spacing w:val="-66"/>
           <w:w w:val="115"/>
         </w:rPr>
-        <w:t> </w:t>
+        <w:t xml:space="preserve"> </w:t>
       </w:r>
       <w:r>
         <w:rPr>
@@ -1132,7 +1106,7 @@
           <w:spacing w:val="-70"/>
           <w:w w:val="115"/>
         </w:rPr>
-        <w:t> </w:t>
+        <w:t xml:space="preserve"> </w:t>
       </w:r>
       <w:r>
         <w:rPr>
@@ -1147,7 +1121,7 @@
           <w:spacing w:val="-60"/>
           <w:w w:val="115"/>
         </w:rPr>
-        <w:t> </w:t>
+        <w:t xml:space="preserve"> </w:t>
       </w:r>
       <w:r>
         <w:rPr>
@@ -1162,7 +1136,7 @@
           <w:spacing w:val="-21"/>
           <w:w w:val="115"/>
         </w:rPr>
-        <w:t> </w:t>
+        <w:t xml:space="preserve"> </w:t>
       </w:r>
       <w:r>
         <w:rPr>
@@ -1177,7 +1151,7 @@
           <w:spacing w:val="-30"/>
           <w:w w:val="115"/>
         </w:rPr>
-        <w:t> </w:t>
+        <w:t xml:space="preserve"> </w:t>
       </w:r>
       <w:r>
         <w:rPr>
@@ -1192,7 +1166,7 @@
           <w:spacing w:val="-115"/>
           <w:w w:val="115"/>
         </w:rPr>
-        <w:t> </w:t>
+        <w:t xml:space="preserve"> </w:t>
       </w:r>
       <w:r>
         <w:rPr>
@@ -1216,7 +1190,7 @@
           <w:spacing w:val="-16"/>
           <w:w w:val="115"/>
         </w:rPr>
-        <w:t> </w:t>
+        <w:t xml:space="preserve"> </w:t>
       </w:r>
       <w:r>
         <w:rPr>
@@ -1231,7 +1205,7 @@
           <w:spacing w:val="-45"/>
           <w:w w:val="115"/>
         </w:rPr>
-        <w:t> </w:t>
+        <w:t xml:space="preserve"> </w:t>
       </w:r>
       <w:r>
         <w:rPr>
@@ -1246,7 +1220,7 @@
           <w:spacing w:val="-61"/>
           <w:w w:val="115"/>
         </w:rPr>
-        <w:t> </w:t>
+        <w:t xml:space="preserve"> </w:t>
       </w:r>
       <w:r>
         <w:rPr>
@@ -1261,7 +1235,7 @@
           <w:spacing w:val="-18"/>
           <w:w w:val="115"/>
         </w:rPr>
-        <w:t> </w:t>
+        <w:t xml:space="preserve"> </w:t>
       </w:r>
       <w:r>
         <w:rPr>
@@ -1276,7 +1250,7 @@
           <w:spacing w:val="-24"/>
           <w:w w:val="115"/>
         </w:rPr>
-        <w:t> </w:t>
+        <w:t xml:space="preserve"> </w:t>
       </w:r>
       <w:r>
         <w:rPr>
@@ -1291,7 +1265,7 @@
           <w:spacing w:val="-40"/>
           <w:w w:val="115"/>
         </w:rPr>
-        <w:t> </w:t>
+        <w:t xml:space="preserve"> </w:t>
       </w:r>
       <w:r>
         <w:rPr>
@@ -1306,7 +1280,7 @@
           <w:spacing w:val="-59"/>
           <w:w w:val="115"/>
         </w:rPr>
-        <w:t> </w:t>
+        <w:t xml:space="preserve"> </w:t>
       </w:r>
       <w:r>
         <w:rPr>
@@ -1321,7 +1295,7 @@
           <w:spacing w:val="-35"/>
           <w:w w:val="115"/>
         </w:rPr>
-        <w:t> </w:t>
+        <w:t xml:space="preserve"> </w:t>
       </w:r>
       <w:r>
         <w:rPr>
@@ -1336,7 +1310,7 @@
           <w:spacing w:val="-87"/>
           <w:w w:val="115"/>
         </w:rPr>
-        <w:t> </w:t>
+        <w:t xml:space="preserve"> </w:t>
       </w:r>
       <w:r>
         <w:rPr>
@@ -1352,7 +1326,7 @@
           <w:spacing w:val="-65"/>
           <w:w w:val="115"/>
         </w:rPr>
-        <w:t> </w:t>
+        <w:t xml:space="preserve"> </w:t>
       </w:r>
       <w:r>
         <w:rPr>
@@ -1367,7 +1341,7 @@
           <w:spacing w:val="-28"/>
           <w:w w:val="115"/>
         </w:rPr>
-        <w:t> </w:t>
+        <w:t xml:space="preserve"> </w:t>
       </w:r>
       <w:r>
         <w:rPr>
@@ -1382,7 +1356,7 @@
           <w:spacing w:val="-31"/>
           <w:w w:val="115"/>
         </w:rPr>
-        <w:t> </w:t>
+        <w:t xml:space="preserve"> </w:t>
       </w:r>
       <w:r>
         <w:rPr>
@@ -1397,7 +1371,7 @@
           <w:spacing w:val="-21"/>
           <w:w w:val="115"/>
         </w:rPr>
-        <w:t> </w:t>
+        <w:t xml:space="preserve"> </w:t>
       </w:r>
       <w:r>
         <w:rPr>
@@ -1412,7 +1386,7 @@
           <w:spacing w:val="-38"/>
           <w:w w:val="115"/>
         </w:rPr>
-        <w:t> </w:t>
+        <w:t xml:space="preserve"> </w:t>
       </w:r>
       <w:r>
         <w:rPr>
@@ -1427,7 +1401,7 @@
           <w:spacing w:val="17"/>
           <w:w w:val="115"/>
         </w:rPr>
-        <w:t> </w:t>
+        <w:t xml:space="preserve"> </w:t>
       </w:r>
       <w:r>
         <w:rPr>
@@ -1442,7 +1416,7 @@
           <w:spacing w:val="-49"/>
           <w:w w:val="115"/>
         </w:rPr>
-        <w:t> </w:t>
+        <w:t xml:space="preserve"> </w:t>
       </w:r>
       <w:r>
         <w:rPr>
@@ -1457,7 +1431,7 @@
           <w:spacing w:val="-33"/>
           <w:w w:val="115"/>
         </w:rPr>
-        <w:t> </w:t>
+        <w:t xml:space="preserve"> </w:t>
       </w:r>
       <w:r>
         <w:rPr>
@@ -1466,25 +1440,27 @@
         </w:rPr>
         <w:t>title.</w:t>
       </w:r>
+      <w:bookmarkEnd w:id="0"/>
     </w:p>
     <w:sectPr>
       <w:type w:val="continuous"/>
       <w:pgSz w:w="13940" w:h="19280"/>
-      <w:pgMar w:top="0" w:bottom="280" w:left="0" w:right="0"/>
+      <w:pgMar w:top="0" w:right="0" w:bottom="280" w:left="0" w:header="720" w:footer="720" w:gutter="0"/>
+      <w:cols w:space="720"/>
     </w:sectPr>
   </w:body>
 </w:document>
 </file>
 
 <file path=word/styles.xml><?xml version="1.0" encoding="utf-8"?>
-<w:styles xmlns:r="http://schemas.openxmlformats.org/officeDocument/2006/relationships" xmlns:w="http://schemas.openxmlformats.org/wordprocessingml/2006/main">
+<w:styles xmlns:mc="http://schemas.openxmlformats.org/markup-compatibility/2006" xmlns:r="http://schemas.openxmlformats.org/officeDocument/2006/relationships" xmlns:w="http://schemas.openxmlformats.org/wordprocessingml/2006/main" xmlns:w14="http://schemas.microsoft.com/office/word/2010/wordml" xmlns:w15="http://schemas.microsoft.com/office/word/2012/wordml" mc:Ignorable="w14 w15">
   <w:docDefaults>
     <w:rPrDefault>
       <w:rPr>
-        <w:rFonts w:cstheme="minorBidi" w:hAnsiTheme="minorHAnsi" w:eastAsiaTheme="minorHAnsi" w:asciiTheme="minorHAnsi"/>
+        <w:rFonts w:asciiTheme="minorHAnsi" w:eastAsiaTheme="minorHAnsi" w:hAnsiTheme="minorHAnsi" w:cstheme="minorBidi"/>
         <w:sz w:val="22"/>
         <w:szCs w:val="22"/>
-        <w:lang w:val="en-US" w:bidi="ar-SA" w:eastAsia="en-US"/>
+        <w:lang w:val="en-US" w:eastAsia="en-US" w:bidi="ar-SA"/>
       </w:rPr>
     </w:rPrDefault>
     <w:pPrDefault>
@@ -1492,50 +1468,435 @@
         <w:widowControl w:val="0"/>
         <w:autoSpaceDE w:val="0"/>
         <w:autoSpaceDN w:val="0"/>
-        <w:spacing w:lineRule="auto" w:line="240" w:before="0" w:after="0"/>
-        <w:ind w:left="0" w:right="0"/>
-        <w:jc w:val="left"/>
       </w:pPr>
     </w:pPrDefault>
   </w:docDefaults>
-  <w:style w:styleId="DefaultParagraphFont" w:default="1" w:type="character">
+  <w:latentStyles w:defLockedState="0" w:defUIPriority="99" w:defSemiHidden="0" w:defUnhideWhenUsed="0" w:defQFormat="0" w:count="371">
+    <w:lsdException w:name="Normal" w:uiPriority="0" w:qFormat="1"/>
+    <w:lsdException w:name="heading 1" w:uiPriority="9" w:qFormat="1"/>
+    <w:lsdException w:name="heading 2" w:semiHidden="1" w:uiPriority="9" w:unhideWhenUsed="1" w:qFormat="1"/>
+    <w:lsdException w:name="heading 3" w:semiHidden="1" w:uiPriority="9" w:unhideWhenUsed="1" w:qFormat="1"/>
+    <w:lsdException w:name="heading 4" w:semiHidden="1" w:uiPriority="9" w:unhideWhenUsed="1" w:qFormat="1"/>
+    <w:lsdException w:name="heading 5" w:semiHidden="1" w:uiPriority="9" w:unhideWhenUsed="1" w:qFormat="1"/>
+    <w:lsdException w:name="heading 6" w:semiHidden="1" w:uiPriority="9" w:unhideWhenUsed="1" w:qFormat="1"/>
+    <w:lsdException w:name="heading 7" w:semiHidden="1" w:uiPriority="9" w:unhideWhenUsed="1" w:qFormat="1"/>
+    <w:lsdException w:name="heading 8" w:semiHidden="1" w:uiPriority="9" w:unhideWhenUsed="1" w:qFormat="1"/>
+    <w:lsdException w:name="heading 9" w:semiHidden="1" w:uiPriority="9" w:unhideWhenUsed="1" w:qFormat="1"/>
+    <w:lsdException w:name="index 1" w:semiHidden="1" w:unhideWhenUsed="1"/>
+    <w:lsdException w:name="index 2" w:semiHidden="1" w:unhideWhenUsed="1"/>
+    <w:lsdException w:name="index 3" w:semiHidden="1" w:unhideWhenUsed="1"/>
+    <w:lsdException w:name="index 4" w:semiHidden="1" w:unhideWhenUsed="1"/>
+    <w:lsdException w:name="index 5" w:semiHidden="1" w:unhideWhenUsed="1"/>
+    <w:lsdException w:name="index 6" w:semiHidden="1" w:unhideWhenUsed="1"/>
+    <w:lsdException w:name="index 7" w:semiHidden="1" w:unhideWhenUsed="1"/>
+    <w:lsdException w:name="index 8" w:semiHidden="1" w:unhideWhenUsed="1"/>
+    <w:lsdException w:name="index 9" w:semiHidden="1" w:unhideWhenUsed="1"/>
+    <w:lsdException w:name="toc 1" w:semiHidden="1" w:uiPriority="39" w:unhideWhenUsed="1"/>
+    <w:lsdException w:name="toc 2" w:semiHidden="1" w:uiPriority="39" w:unhideWhenUsed="1"/>
+    <w:lsdException w:name="toc 3" w:semiHidden="1" w:uiPriority="39" w:unhideWhenUsed="1"/>
+    <w:lsdException w:name="toc 4" w:semiHidden="1" w:uiPriority="39" w:unhideWhenUsed="1"/>
+    <w:lsdException w:name="toc 5" w:semiHidden="1" w:uiPriority="39" w:unhideWhenUsed="1"/>
+    <w:lsdException w:name="toc 6" w:semiHidden="1" w:uiPriority="39" w:unhideWhenUsed="1"/>
+    <w:lsdException w:name="toc 7" w:semiHidden="1" w:uiPriority="39" w:unhideWhenUsed="1"/>
+    <w:lsdException w:name="toc 8" w:semiHidden="1" w:uiPriority="39" w:unhideWhenUsed="1"/>
+    <w:lsdException w:name="toc 9" w:semiHidden="1" w:uiPriority="39" w:unhideWhenUsed="1"/>
+    <w:lsdException w:name="Normal Indent" w:semiHidden="1" w:unhideWhenUsed="1"/>
+    <w:lsdException w:name="footnote text" w:semiHidden="1" w:unhideWhenUsed="1"/>
+    <w:lsdException w:name="annotation text" w:semiHidden="1" w:unhideWhenUsed="1"/>
+    <w:lsdException w:name="header" w:semiHidden="1" w:unhideWhenUsed="1"/>
+    <w:lsdException w:name="footer" w:semiHidden="1" w:unhideWhenUsed="1"/>
+    <w:lsdException w:name="index heading" w:semiHidden="1" w:unhideWhenUsed="1"/>
+    <w:lsdException w:name="caption" w:semiHidden="1" w:uiPriority="35" w:unhideWhenUsed="1" w:qFormat="1"/>
+    <w:lsdException w:name="table of figures" w:semiHidden="1" w:unhideWhenUsed="1"/>
+    <w:lsdException w:name="envelope address" w:semiHidden="1" w:unhideWhenUsed="1"/>
+    <w:lsdException w:name="envelope return" w:semiHidden="1" w:unhideWhenUsed="1"/>
+    <w:lsdException w:name="footnote reference" w:semiHidden="1" w:unhideWhenUsed="1"/>
+    <w:lsdException w:name="annotation reference" w:semiHidden="1" w:unhideWhenUsed="1"/>
+    <w:lsdException w:name="line number" w:semiHidden="1" w:unhideWhenUsed="1"/>
+    <w:lsdException w:name="page number" w:semiHidden="1" w:unhideWhenUsed="1"/>
+    <w:lsdException w:name="endnote reference" w:semiHidden="1" w:unhideWhenUsed="1"/>
+    <w:lsdException w:name="endnote text" w:semiHidden="1" w:unhideWhenUsed="1"/>
+    <w:lsdException w:name="table of authorities" w:semiHidden="1" w:unhideWhenUsed="1"/>
+    <w:lsdException w:name="macro" w:semiHidden="1" w:unhideWhenUsed="1"/>
+    <w:lsdException w:name="toa heading" w:semiHidden="1" w:unhideWhenUsed="1"/>
+    <w:lsdException w:name="List" w:semiHidden="1" w:unhideWhenUsed="1"/>
+    <w:lsdException w:name="List Bullet" w:semiHidden="1" w:unhideWhenUsed="1"/>
+    <w:lsdException w:name="List Number" w:semiHidden="1" w:unhideWhenUsed="1"/>
+    <w:lsdException w:name="List 2" w:semiHidden="1" w:unhideWhenUsed="1"/>
+    <w:lsdException w:name="List 3" w:semiHidden="1" w:unhideWhenUsed="1"/>
+    <w:lsdException w:name="List 4" w:semiHidden="1" w:unhideWhenUsed="1"/>
+    <w:lsdException w:name="List 5" w:semiHidden="1" w:unhideWhenUsed="1"/>
+    <w:lsdException w:name="List Bullet 2" w:semiHidden="1" w:unhideWhenUsed="1"/>
+    <w:lsdException w:name="List Bullet 3" w:semiHidden="1" w:unhideWhenUsed="1"/>
+    <w:lsdException w:name="List Bullet 4" w:semiHidden="1" w:unhideWhenUsed="1"/>
+    <w:lsdException w:name="List Bullet 5" w:semiHidden="1" w:unhideWhenUsed="1"/>
+    <w:lsdException w:name="List Number 2" w:semiHidden="1" w:unhideWhenUsed="1"/>
+    <w:lsdException w:name="List Number 3" w:semiHidden="1" w:unhideWhenUsed="1"/>
+    <w:lsdException w:name="List Number 4" w:semiHidden="1" w:unhideWhenUsed="1"/>
+    <w:lsdException w:name="List Number 5" w:semiHidden="1" w:unhideWhenUsed="1"/>
+    <w:lsdException w:name="Title" w:uiPriority="10" w:qFormat="1"/>
+    <w:lsdException w:name="Closing" w:semiHidden="1" w:unhideWhenUsed="1"/>
+    <w:lsdException w:name="Signature" w:semiHidden="1" w:unhideWhenUsed="1"/>
+    <w:lsdException w:name="Default Paragraph Font" w:semiHidden="1" w:uiPriority="1" w:unhideWhenUsed="1"/>
+    <w:lsdException w:name="Body Text" w:semiHidden="1" w:unhideWhenUsed="1"/>
+    <w:lsdException w:name="Body Text Indent" w:semiHidden="1" w:unhideWhenUsed="1"/>
+    <w:lsdException w:name="List Continue" w:semiHidden="1" w:unhideWhenUsed="1"/>
+    <w:lsdException w:name="List Continue 2" w:semiHidden="1" w:unhideWhenUsed="1"/>
+    <w:lsdException w:name="List Continue 3" w:semiHidden="1" w:unhideWhenUsed="1"/>
+    <w:lsdException w:name="List Continue 4" w:semiHidden="1" w:unhideWhenUsed="1"/>
+    <w:lsdException w:name="List Continue 5" w:semiHidden="1" w:unhideWhenUsed="1"/>
+    <w:lsdException w:name="Message Header" w:semiHidden="1" w:unhideWhenUsed="1"/>
+    <w:lsdException w:name="Subtitle" w:uiPriority="11" w:qFormat="1"/>
+    <w:lsdException w:name="Salutation" w:semiHidden="1" w:unhideWhenUsed="1"/>
+    <w:lsdException w:name="Date" w:semiHidden="1" w:unhideWhenUsed="1"/>
+    <w:lsdException w:name="Body Text First Indent" w:semiHidden="1" w:unhideWhenUsed="1"/>
+    <w:lsdException w:name="Body Text First Indent 2" w:semiHidden="1" w:unhideWhenUsed="1"/>
+    <w:lsdException w:name="Note Heading" w:semiHidden="1" w:unhideWhenUsed="1"/>
+    <w:lsdException w:name="Body Text 2" w:semiHidden="1" w:unhideWhenUsed="1"/>
+    <w:lsdException w:name="Body Text 3" w:semiHidden="1" w:unhideWhenUsed="1"/>
+    <w:lsdException w:name="Body Text Indent 2" w:semiHidden="1" w:unhideWhenUsed="1"/>
+    <w:lsdException w:name="Body Text Indent 3" w:semiHidden="1" w:unhideWhenUsed="1"/>
+    <w:lsdException w:name="Block Text" w:semiHidden="1" w:unhideWhenUsed="1"/>
+    <w:lsdException w:name="Hyperlink" w:semiHidden="1" w:unhideWhenUsed="1"/>
+    <w:lsdException w:name="FollowedHyperlink" w:semiHidden="1" w:unhideWhenUsed="1"/>
+    <w:lsdException w:name="Strong" w:uiPriority="22" w:qFormat="1"/>
+    <w:lsdException w:name="Emphasis" w:uiPriority="20" w:qFormat="1"/>
+    <w:lsdException w:name="Document Map" w:semiHidden="1" w:unhideWhenUsed="1"/>
+    <w:lsdException w:name="Plain Text" w:semiHidden="1" w:unhideWhenUsed="1"/>
+    <w:lsdException w:name="E-mail Signature" w:semiHidden="1" w:unhideWhenUsed="1"/>
+    <w:lsdException w:name="HTML Top of Form" w:semiHidden="1" w:unhideWhenUsed="1"/>
+    <w:lsdException w:name="HTML Bottom of Form" w:semiHidden="1" w:unhideWhenUsed="1"/>
+    <w:lsdException w:name="Normal (Web)" w:semiHidden="1" w:unhideWhenUsed="1"/>
+    <w:lsdException w:name="HTML Acronym" w:semiHidden="1" w:unhideWhenUsed="1"/>
+    <w:lsdException w:name="HTML Address" w:semiHidden="1" w:unhideWhenUsed="1"/>
+    <w:lsdException w:name="HTML Cite" w:semiHidden="1" w:unhideWhenUsed="1"/>
+    <w:lsdException w:name="HTML Code" w:semiHidden="1" w:unhideWhenUsed="1"/>
+    <w:lsdException w:name="HTML Definition" w:semiHidden="1" w:unhideWhenUsed="1"/>
+    <w:lsdException w:name="HTML Keyboard" w:semiHidden="1" w:unhideWhenUsed="1"/>
+    <w:lsdException w:name="HTML Preformatted" w:semiHidden="1" w:unhideWhenUsed="1"/>
+    <w:lsdException w:name="HTML Sample" w:semiHidden="1" w:unhideWhenUsed="1"/>
+    <w:lsdException w:name="HTML Typewriter" w:semiHidden="1" w:unhideWhenUsed="1"/>
+    <w:lsdException w:name="HTML Variable" w:semiHidden="1" w:unhideWhenUsed="1"/>
+    <w:lsdException w:name="Normal Table" w:semiHidden="1" w:unhideWhenUsed="1"/>
+    <w:lsdException w:name="annotation subject" w:semiHidden="1" w:unhideWhenUsed="1"/>
+    <w:lsdException w:name="No List" w:semiHidden="1" w:unhideWhenUsed="1"/>
+    <w:lsdException w:name="Outline List 1" w:semiHidden="1" w:unhideWhenUsed="1"/>
+    <w:lsdException w:name="Outline List 2" w:semiHidden="1" w:unhideWhenUsed="1"/>
+    <w:lsdException w:name="Outline List 3" w:semiHidden="1" w:unhideWhenUsed="1"/>
+    <w:lsdException w:name="Table Simple 1" w:semiHidden="1" w:unhideWhenUsed="1"/>
+    <w:lsdException w:name="Table Simple 2" w:semiHidden="1" w:unhideWhenUsed="1"/>
+    <w:lsdException w:name="Table Simple 3" w:semiHidden="1" w:unhideWhenUsed="1"/>
+    <w:lsdException w:name="Table Classic 1" w:semiHidden="1" w:unhideWhenUsed="1"/>
+    <w:lsdException w:name="Table Classic 2" w:semiHidden="1" w:unhideWhenUsed="1"/>
+    <w:lsdException w:name="Table Classic 3" w:semiHidden="1" w:unhideWhenUsed="1"/>
+    <w:lsdException w:name="Table Classic 4" w:semiHidden="1" w:unhideWhenUsed="1"/>
+    <w:lsdException w:name="Table Colorful 1" w:semiHidden="1" w:unhideWhenUsed="1"/>
+    <w:lsdException w:name="Table Colorful 2" w:semiHidden="1" w:unhideWhenUsed="1"/>
+    <w:lsdException w:name="Table Colorful 3" w:semiHidden="1" w:unhideWhenUsed="1"/>
+    <w:lsdException w:name="Table Columns 1" w:semiHidden="1" w:unhideWhenUsed="1"/>
+    <w:lsdException w:name="Table Columns 2" w:semiHidden="1" w:unhideWhenUsed="1"/>
+    <w:lsdException w:name="Table Columns 3" w:semiHidden="1" w:unhideWhenUsed="1"/>
+    <w:lsdException w:name="Table Columns 4" w:semiHidden="1" w:unhideWhenUsed="1"/>
+    <w:lsdException w:name="Table Columns 5" w:semiHidden="1" w:unhideWhenUsed="1"/>
+    <w:lsdException w:name="Table Grid 1" w:semiHidden="1" w:unhideWhenUsed="1"/>
+    <w:lsdException w:name="Table Grid 2" w:semiHidden="1" w:unhideWhenUsed="1"/>
+    <w:lsdException w:name="Table Grid 3" w:semiHidden="1" w:unhideWhenUsed="1"/>
+    <w:lsdException w:name="Table Grid 4" w:semiHidden="1" w:unhideWhenUsed="1"/>
+    <w:lsdException w:name="Table Grid 5" w:semiHidden="1" w:unhideWhenUsed="1"/>
+    <w:lsdException w:name="Table Grid 6" w:semiHidden="1" w:unhideWhenUsed="1"/>
+    <w:lsdException w:name="Table Grid 7" w:semiHidden="1" w:unhideWhenUsed="1"/>
+    <w:lsdException w:name="Table Grid 8" w:semiHidden="1" w:unhideWhenUsed="1"/>
+    <w:lsdException w:name="Table List 1" w:semiHidden="1" w:unhideWhenUsed="1"/>
+    <w:lsdException w:name="Table List 2" w:semiHidden="1" w:unhideWhenUsed="1"/>
+    <w:lsdException w:name="Table List 3" w:semiHidden="1" w:unhideWhenUsed="1"/>
+    <w:lsdException w:name="Table List 4" w:semiHidden="1" w:unhideWhenUsed="1"/>
+    <w:lsdException w:name="Table List 5" w:semiHidden="1" w:unhideWhenUsed="1"/>
+    <w:lsdException w:name="Table List 6" w:semiHidden="1" w:unhideWhenUsed="1"/>
+    <w:lsdException w:name="Table List 7" w:semiHidden="1" w:unhideWhenUsed="1"/>
+    <w:lsdException w:name="Table List 8" w:semiHidden="1" w:unhideWhenUsed="1"/>
+    <w:lsdException w:name="Table 3D effects 1" w:semiHidden="1" w:unhideWhenUsed="1"/>
+    <w:lsdException w:name="Table 3D effects 2" w:semiHidden="1" w:unhideWhenUsed="1"/>
+    <w:lsdException w:name="Table 3D effects 3" w:semiHidden="1" w:unhideWhenUsed="1"/>
+    <w:lsdException w:name="Table Contemporary" w:semiHidden="1" w:unhideWhenUsed="1"/>
+    <w:lsdException w:name="Table Elegant" w:semiHidden="1" w:unhideWhenUsed="1"/>
+    <w:lsdException w:name="Table Professional" w:semiHidden="1" w:unhideWhenUsed="1"/>
+    <w:lsdException w:name="Table Subtle 1" w:semiHidden="1" w:unhideWhenUsed="1"/>
+    <w:lsdException w:name="Table Subtle 2" w:semiHidden="1" w:unhideWhenUsed="1"/>
+    <w:lsdException w:name="Table Web 1" w:semiHidden="1" w:unhideWhenUsed="1"/>
+    <w:lsdException w:name="Table Web 2" w:semiHidden="1" w:unhideWhenUsed="1"/>
+    <w:lsdException w:name="Table Web 3" w:semiHidden="1" w:unhideWhenUsed="1"/>
+    <w:lsdException w:name="Balloon Text" w:semiHidden="1" w:unhideWhenUsed="1"/>
+    <w:lsdException w:name="Table Grid" w:uiPriority="39"/>
+    <w:lsdException w:name="Table Theme" w:semiHidden="1" w:unhideWhenUsed="1"/>
+    <w:lsdException w:name="Placeholder Text" w:semiHidden="1"/>
+    <w:lsdException w:name="No Spacing" w:uiPriority="1" w:qFormat="1"/>
+    <w:lsdException w:name="Light Shading" w:uiPriority="60"/>
+    <w:lsdException w:name="Light List" w:uiPriority="61"/>
+    <w:lsdException w:name="Light Grid" w:uiPriority="62"/>
+    <w:lsdException w:name="Medium Shading 1" w:uiPriority="63"/>
+    <w:lsdException w:name="Medium Shading 2" w:uiPriority="64"/>
+    <w:lsdException w:name="Medium List 1" w:uiPriority="65"/>
+    <w:lsdException w:name="Medium List 2" w:uiPriority="66"/>
+    <w:lsdException w:name="Medium Grid 1" w:uiPriority="67"/>
+    <w:lsdException w:name="Medium Grid 2" w:uiPriority="68"/>
+    <w:lsdException w:name="Medium Grid 3" w:uiPriority="69"/>
+    <w:lsdException w:name="Dark List" w:uiPriority="70"/>
+    <w:lsdException w:name="Colorful Shading" w:uiPriority="71"/>
+    <w:lsdException w:name="Colorful List" w:uiPriority="72"/>
+    <w:lsdException w:name="Colorful Grid" w:uiPriority="73"/>
+    <w:lsdException w:name="Light Shading Accent 1" w:uiPriority="60"/>
+    <w:lsdException w:name="Light List Accent 1" w:uiPriority="61"/>
+    <w:lsdException w:name="Light Grid Accent 1" w:uiPriority="62"/>
+    <w:lsdException w:name="Medium Shading 1 Accent 1" w:uiPriority="63"/>
+    <w:lsdException w:name="Medium Shading 2 Accent 1" w:uiPriority="64"/>
+    <w:lsdException w:name="Medium List 1 Accent 1" w:uiPriority="65"/>
+    <w:lsdException w:name="Revision" w:semiHidden="1"/>
+    <w:lsdException w:name="List Paragraph" w:uiPriority="34" w:qFormat="1"/>
+    <w:lsdException w:name="Quote" w:uiPriority="29" w:qFormat="1"/>
+    <w:lsdException w:name="Intense Quote" w:uiPriority="30" w:qFormat="1"/>
+    <w:lsdException w:name="Medium List 2 Accent 1" w:uiPriority="66"/>
+    <w:lsdException w:name="Medium Grid 1 Accent 1" w:uiPriority="67"/>
+    <w:lsdException w:name="Medium Grid 2 Accent 1" w:uiPriority="68"/>
+    <w:lsdException w:name="Medium Grid 3 Accent 1" w:uiPriority="69"/>
+    <w:lsdException w:name="Dark List Accent 1" w:uiPriority="70"/>
+    <w:lsdException w:name="Colorful Shading Accent 1" w:uiPriority="71"/>
+    <w:lsdException w:name="Colorful List Accent 1" w:uiPriority="72"/>
+    <w:lsdException w:name="Colorful Grid Accent 1" w:uiPriority="73"/>
+    <w:lsdException w:name="Light Shading Accent 2" w:uiPriority="60"/>
+    <w:lsdException w:name="Light List Accent 2" w:uiPriority="61"/>
+    <w:lsdException w:name="Light Grid Accent 2" w:uiPriority="62"/>
+    <w:lsdException w:name="Medium Shading 1 Accent 2" w:uiPriority="63"/>
+    <w:lsdException w:name="Medium Shading 2 Accent 2" w:uiPriority="64"/>
+    <w:lsdException w:name="Medium List 1 Accent 2" w:uiPriority="65"/>
+    <w:lsdException w:name="Medium List 2 Accent 2" w:uiPriority="66"/>
+    <w:lsdException w:name="Medium Grid 1 Accent 2" w:uiPriority="67"/>
+    <w:lsdException w:name="Medium Grid 2 Accent 2" w:uiPriority="68"/>
+    <w:lsdException w:name="Medium Grid 3 Accent 2" w:uiPriority="69"/>
+    <w:lsdException w:name="Dark List Accent 2" w:uiPriority="70"/>
+    <w:lsdException w:name="Colorful Shading Accent 2" w:uiPriority="71"/>
+    <w:lsdException w:name="Colorful List Accent 2" w:uiPriority="72"/>
+    <w:lsdException w:name="Colorful Grid Accent 2" w:uiPriority="73"/>
+    <w:lsdException w:name="Light Shading Accent 3" w:uiPriority="60"/>
+    <w:lsdException w:name="Light List Accent 3" w:uiPriority="61"/>
+    <w:lsdException w:name="Light Grid Accent 3" w:uiPriority="62"/>
+    <w:lsdException w:name="Medium Shading 1 Accent 3" w:uiPriority="63"/>
+    <w:lsdException w:name="Medium Shading 2 Accent 3" w:uiPriority="64"/>
+    <w:lsdException w:name="Medium List 1 Accent 3" w:uiPriority="65"/>
+    <w:lsdException w:name="Medium List 2 Accent 3" w:uiPriority="66"/>
+    <w:lsdException w:name="Medium Grid 1 Accent 3" w:uiPriority="67"/>
+    <w:lsdException w:name="Medium Grid 2 Accent 3" w:uiPriority="68"/>
+    <w:lsdException w:name="Medium Grid 3 Accent 3" w:uiPriority="69"/>
+    <w:lsdException w:name="Dark List Accent 3" w:uiPriority="70"/>
+    <w:lsdException w:name="Colorful Shading Accent 3" w:uiPriority="71"/>
+    <w:lsdException w:name="Colorful List Accent 3" w:uiPriority="72"/>
+    <w:lsdException w:name="Colorful Grid Accent 3" w:uiPriority="73"/>
+    <w:lsdException w:name="Light Shading Accent 4" w:uiPriority="60"/>
+    <w:lsdException w:name="Light List Accent 4" w:uiPriority="61"/>
+    <w:lsdException w:name="Light Grid Accent 4" w:uiPriority="62"/>
+    <w:lsdException w:name="Medium Shading 1 Accent 4" w:uiPriority="63"/>
+    <w:lsdException w:name="Medium Shading 2 Accent 4" w:uiPriority="64"/>
+    <w:lsdException w:name="Medium List 1 Accent 4" w:uiPriority="65"/>
+    <w:lsdException w:name="Medium List 2 Accent 4" w:uiPriority="66"/>
+    <w:lsdException w:name="Medium Grid 1 Accent 4" w:uiPriority="67"/>
+    <w:lsdException w:name="Medium Grid 2 Accent 4" w:uiPriority="68"/>
+    <w:lsdException w:name="Medium Grid 3 Accent 4" w:uiPriority="69"/>
+    <w:lsdException w:name="Dark List Accent 4" w:uiPriority="70"/>
+    <w:lsdException w:name="Colorful Shading Accent 4" w:uiPriority="71"/>
+    <w:lsdException w:name="Colorful List Accent 4" w:uiPriority="72"/>
+    <w:lsdException w:name="Colorful Grid Accent 4" w:uiPriority="73"/>
+    <w:lsdException w:name="Light Shading Accent 5" w:uiPriority="60"/>
+    <w:lsdException w:name="Light List Accent 5" w:uiPriority="61"/>
+    <w:lsdException w:name="Light Grid Accent 5" w:uiPriority="62"/>
+    <w:lsdException w:name="Medium Shading 1 Accent 5" w:uiPriority="63"/>
+    <w:lsdException w:name="Medium Shading 2 Accent 5" w:uiPriority="64"/>
+    <w:lsdException w:name="Medium List 1 Accent 5" w:uiPriority="65"/>
+    <w:lsdException w:name="Medium List 2 Accent 5" w:uiPriority="66"/>
+    <w:lsdException w:name="Medium Grid 1 Accent 5" w:uiPriority="67"/>
+    <w:lsdException w:name="Medium Grid 2 Accent 5" w:uiPriority="68"/>
+    <w:lsdException w:name="Medium Grid 3 Accent 5" w:uiPriority="69"/>
+    <w:lsdException w:name="Dark List Accent 5" w:uiPriority="70"/>
+    <w:lsdException w:name="Colorful Shading Accent 5" w:uiPriority="71"/>
+    <w:lsdException w:name="Colorful List Accent 5" w:uiPriority="72"/>
+    <w:lsdException w:name="Colorful Grid Accent 5" w:uiPriority="73"/>
+    <w:lsdException w:name="Light Shading Accent 6" w:uiPriority="60"/>
+    <w:lsdException w:name="Light List Accent 6" w:uiPriority="61"/>
+    <w:lsdException w:name="Light Grid Accent 6" w:uiPriority="62"/>
+    <w:lsdException w:name="Medium Shading 1 Accent 6" w:uiPriority="63"/>
+    <w:lsdException w:name="Medium Shading 2 Accent 6" w:uiPriority="64"/>
+    <w:lsdException w:name="Medium List 1 Accent 6" w:uiPriority="65"/>
+    <w:lsdException w:name="Medium List 2 Accent 6" w:uiPriority="66"/>
+    <w:lsdException w:name="Medium Grid 1 Accent 6" w:uiPriority="67"/>
+    <w:lsdException w:name="Medium Grid 2 Accent 6" w:uiPriority="68"/>
+    <w:lsdException w:name="Medium Grid 3 Accent 6" w:uiPriority="69"/>
+    <w:lsdException w:name="Dark List Accent 6" w:uiPriority="70"/>
+    <w:lsdException w:name="Colorful Shading Accent 6" w:uiPriority="71"/>
+    <w:lsdException w:name="Colorful List Accent 6" w:uiPriority="72"/>
+    <w:lsdException w:name="Colorful Grid Accent 6" w:uiPriority="73"/>
+    <w:lsdException w:name="Subtle Emphasis" w:uiPriority="19" w:qFormat="1"/>
+    <w:lsdException w:name="Intense Emphasis" w:uiPriority="21" w:qFormat="1"/>
+    <w:lsdException w:name="Subtle Reference" w:uiPriority="31" w:qFormat="1"/>
+    <w:lsdException w:name="Intense Reference" w:uiPriority="32" w:qFormat="1"/>
+    <w:lsdException w:name="Book Title" w:uiPriority="33" w:qFormat="1"/>
+    <w:lsdException w:name="Bibliography" w:semiHidden="1" w:uiPriority="37" w:unhideWhenUsed="1"/>
+    <w:lsdException w:name="TOC Heading" w:semiHidden="1" w:uiPriority="39" w:unhideWhenUsed="1" w:qFormat="1"/>
+    <w:lsdException w:name="Plain Table 1" w:uiPriority="41"/>
+    <w:lsdException w:name="Plain Table 2" w:uiPriority="42"/>
+    <w:lsdException w:name="Plain Table 3" w:uiPriority="43"/>
+    <w:lsdException w:name="Plain Table 4" w:uiPriority="44"/>
+    <w:lsdException w:name="Plain Table 5" w:uiPriority="45"/>
+    <w:lsdException w:name="Grid Table Light" w:uiPriority="40"/>
+    <w:lsdException w:name="Grid Table 1 Light" w:uiPriority="46"/>
+    <w:lsdException w:name="Grid Table 2" w:uiPriority="47"/>
+    <w:lsdException w:name="Grid Table 3" w:uiPriority="48"/>
+    <w:lsdException w:name="Grid Table 4" w:uiPriority="49"/>
+    <w:lsdException w:name="Grid Table 5 Dark" w:uiPriority="50"/>
+    <w:lsdException w:name="Grid Table 6 Colorful" w:uiPriority="51"/>
+    <w:lsdException w:name="Grid Table 7 Colorful" w:uiPriority="52"/>
+    <w:lsdException w:name="Grid Table 1 Light Accent 1" w:uiPriority="46"/>
+    <w:lsdException w:name="Grid Table 2 Accent 1" w:uiPriority="47"/>
+    <w:lsdException w:name="Grid Table 3 Accent 1" w:uiPriority="48"/>
+    <w:lsdException w:name="Grid Table 4 Accent 1" w:uiPriority="49"/>
+    <w:lsdException w:name="Grid Table 5 Dark Accent 1" w:uiPriority="50"/>
+    <w:lsdException w:name="Grid Table 6 Colorful Accent 1" w:uiPriority="51"/>
+    <w:lsdException w:name="Grid Table 7 Colorful Accent 1" w:uiPriority="52"/>
+    <w:lsdException w:name="Grid Table 1 Light Accent 2" w:uiPriority="46"/>
+    <w:lsdException w:name="Grid Table 2 Accent 2" w:uiPriority="47"/>
+    <w:lsdException w:name="Grid Table 3 Accent 2" w:uiPriority="48"/>
+    <w:lsdException w:name="Grid Table 4 Accent 2" w:uiPriority="49"/>
+    <w:lsdException w:name="Grid Table 5 Dark Accent 2" w:uiPriority="50"/>
+    <w:lsdException w:name="Grid Table 6 Colorful Accent 2" w:uiPriority="51"/>
+    <w:lsdException w:name="Grid Table 7 Colorful Accent 2" w:uiPriority="52"/>
+    <w:lsdException w:name="Grid Table 1 Light Accent 3" w:uiPriority="46"/>
+    <w:lsdException w:name="Grid Table 2 Accent 3" w:uiPriority="47"/>
+    <w:lsdException w:name="Grid Table 3 Accent 3" w:uiPriority="48"/>
+    <w:lsdException w:name="Grid Table 4 Accent 3" w:uiPriority="49"/>
+    <w:lsdException w:name="Grid Table 5 Dark Accent 3" w:uiPriority="50"/>
+    <w:lsdException w:name="Grid Table 6 Colorful Accent 3" w:uiPriority="51"/>
+    <w:lsdException w:name="Grid Table 7 Colorful Accent 3" w:uiPriority="52"/>
+    <w:lsdException w:name="Grid Table 1 Light Accent 4" w:uiPriority="46"/>
+    <w:lsdException w:name="Grid Table 2 Accent 4" w:uiPriority="47"/>
+    <w:lsdException w:name="Grid Table 3 Accent 4" w:uiPriority="48"/>
+    <w:lsdException w:name="Grid Table 4 Accent 4" w:uiPriority="49"/>
+    <w:lsdException w:name="Grid Table 5 Dark Accent 4" w:uiPriority="50"/>
+    <w:lsdException w:name="Grid Table 6 Colorful Accent 4" w:uiPriority="51"/>
+    <w:lsdException w:name="Grid Table 7 Colorful Accent 4" w:uiPriority="52"/>
+    <w:lsdException w:name="Grid Table 1 Light Accent 5" w:uiPriority="46"/>
+    <w:lsdException w:name="Grid Table 2 Accent 5" w:uiPriority="47"/>
+    <w:lsdException w:name="Grid Table 3 Accent 5" w:uiPriority="48"/>
+    <w:lsdException w:name="Grid Table 4 Accent 5" w:uiPriority="49"/>
+    <w:lsdException w:name="Grid Table 5 Dark Accent 5" w:uiPriority="50"/>
+    <w:lsdException w:name="Grid Table 6 Colorful Accent 5" w:uiPriority="51"/>
+    <w:lsdException w:name="Grid Table 7 Colorful Accent 5" w:uiPriority="52"/>
+    <w:lsdException w:name="Grid Table 1 Light Accent 6" w:uiPriority="46"/>
+    <w:lsdException w:name="Grid Table 2 Accent 6" w:uiPriority="47"/>
+    <w:lsdException w:name="Grid Table 3 Accent 6" w:uiPriority="48"/>
+    <w:lsdException w:name="Grid Table 4 Accent 6" w:uiPriority="49"/>
+    <w:lsdException w:name="Grid Table 5 Dark Accent 6" w:uiPriority="50"/>
+    <w:lsdException w:name="Grid Table 6 Colorful Accent 6" w:uiPriority="51"/>
+    <w:lsdException w:name="Grid Table 7 Colorful Accent 6" w:uiPriority="52"/>
+    <w:lsdException w:name="List Table 1 Light" w:uiPriority="46"/>
+    <w:lsdException w:name="List Table 2" w:uiPriority="47"/>
+    <w:lsdException w:name="List Table 3" w:uiPriority="48"/>
+    <w:lsdException w:name="List Table 4" w:uiPriority="49"/>
+    <w:lsdException w:name="List Table 5 Dark" w:uiPriority="50"/>
+    <w:lsdException w:name="List Table 6 Colorful" w:uiPriority="51"/>
+    <w:lsdException w:name="List Table 7 Colorful" w:uiPriority="52"/>
+    <w:lsdException w:name="List Table 1 Light Accent 1" w:uiPriority="46"/>
+    <w:lsdException w:name="List Table 2 Accent 1" w:uiPriority="47"/>
+    <w:lsdException w:name="List Table 3 Accent 1" w:uiPriority="48"/>
+    <w:lsdException w:name="List Table 4 Accent 1" w:uiPriority="49"/>
+    <w:lsdException w:name="List Table 5 Dark Accent 1" w:uiPriority="50"/>
+    <w:lsdException w:name="List Table 6 Colorful Accent 1" w:uiPriority="51"/>
+    <w:lsdException w:name="List Table 7 Colorful Accent 1" w:uiPriority="52"/>
+    <w:lsdException w:name="List Table 1 Light Accent 2" w:uiPriority="46"/>
+    <w:lsdException w:name="List Table 2 Accent 2" w:uiPriority="47"/>
+    <w:lsdException w:name="List Table 3 Accent 2" w:uiPriority="48"/>
+    <w:lsdException w:name="List Table 4 Accent 2" w:uiPriority="49"/>
+    <w:lsdException w:name="List Table 5 Dark Accent 2" w:uiPriority="50"/>
+    <w:lsdException w:name="List Table 6 Colorful Accent 2" w:uiPriority="51"/>
+    <w:lsdException w:name="List Table 7 Colorful Accent 2" w:uiPriority="52"/>
+    <w:lsdException w:name="List Table 1 Light Accent 3" w:uiPriority="46"/>
+    <w:lsdException w:name="List Table 2 Accent 3" w:uiPriority="47"/>
+    <w:lsdException w:name="List Table 3 Accent 3" w:uiPriority="48"/>
+    <w:lsdException w:name="List Table 4 Accent 3" w:uiPriority="49"/>
+    <w:lsdException w:name="List Table 5 Dark Accent 3" w:uiPriority="50"/>
+    <w:lsdException w:name="List Table 6 Colorful Accent 3" w:uiPriority="51"/>
+    <w:lsdException w:name="List Table 7 Colorful Accent 3" w:uiPriority="52"/>
+    <w:lsdException w:name="List Table 1 Light Accent 4" w:uiPriority="46"/>
+    <w:lsdException w:name="List Table 2 Accent 4" w:uiPriority="47"/>
+    <w:lsdException w:name="List Table 3 Accent 4" w:uiPriority="48"/>
+    <w:lsdException w:name="List Table 4 Accent 4" w:uiPriority="49"/>
+    <w:lsdException w:name="List Table 5 Dark Accent 4" w:uiPriority="50"/>
+    <w:lsdException w:name="List Table 6 Colorful Accent 4" w:uiPriority="51"/>
+    <w:lsdException w:name="List Table 7 Colorful Accent 4" w:uiPriority="52"/>
+    <w:lsdException w:name="List Table 1 Light Accent 5" w:uiPriority="46"/>
+    <w:lsdException w:name="List Table 2 Accent 5" w:uiPriority="47"/>
+    <w:lsdException w:name="List Table 3 Accent 5" w:uiPriority="48"/>
+    <w:lsdException w:name="List Table 4 Accent 5" w:uiPriority="49"/>
+    <w:lsdException w:name="List Table 5 Dark Accent 5" w:uiPriority="50"/>
+    <w:lsdException w:name="List Table 6 Colorful Accent 5" w:uiPriority="51"/>
+    <w:lsdException w:name="List Table 7 Colorful Accent 5" w:uiPriority="52"/>
+    <w:lsdException w:name="List Table 1 Light Accent 6" w:uiPriority="46"/>
+    <w:lsdException w:name="List Table 2 Accent 6" w:uiPriority="47"/>
+    <w:lsdException w:name="List Table 3 Accent 6" w:uiPriority="48"/>
+    <w:lsdException w:name="List Table 4 Accent 6" w:uiPriority="49"/>
+    <w:lsdException w:name="List Table 5 Dark Accent 6" w:uiPriority="50"/>
+    <w:lsdException w:name="List Table 6 Colorful Accent 6" w:uiPriority="51"/>
+    <w:lsdException w:name="List Table 7 Colorful Accent 6" w:uiPriority="52"/>
+  </w:latentStyles>
+  <w:style w:type="paragraph" w:default="1" w:styleId="Normal">
+    <w:name w:val="Normal"/>
+    <w:uiPriority w:val="1"/>
+    <w:qFormat/>
+    <w:rPr>
+      <w:rFonts w:ascii="Arial" w:eastAsia="Arial" w:hAnsi="Arial" w:cs="Arial"/>
+    </w:rPr>
+  </w:style>
+  <w:style w:type="paragraph" w:styleId="Heading1">
+    <w:name w:val="heading 1"/>
+    <w:basedOn w:val="Normal"/>
+    <w:uiPriority w:val="1"/>
+    <w:qFormat/>
+    <w:pPr>
+      <w:spacing w:before="115"/>
+      <w:ind w:left="139"/>
+      <w:outlineLvl w:val="0"/>
+    </w:pPr>
+    <w:rPr>
+      <w:b/>
+      <w:bCs/>
+      <w:sz w:val="55"/>
+      <w:szCs w:val="55"/>
+    </w:rPr>
+  </w:style>
+  <w:style w:type="character" w:default="1" w:styleId="DefaultParagraphFont">
     <w:name w:val="Default Paragraph Font"/>
     <w:uiPriority w:val="1"/>
     <w:semiHidden/>
     <w:unhideWhenUsed/>
   </w:style>
-  <w:style w:styleId="TableNormal" w:default="1" w:type="table">
-    <w:name w:val="Table Normal"/>
-    <w:uiPriority w:val="2"/>
+  <w:style w:type="table" w:default="1" w:styleId="TableNormal">
+    <w:name w:val="Normal Table"/>
+    <w:uiPriority w:val="99"/>
     <w:semiHidden/>
     <w:unhideWhenUsed/>
-    <w:qFormat/>
     <w:tblPr>
       <w:tblInd w:w="0" w:type="dxa"/>
       <w:tblCellMar>
         <w:top w:w="0" w:type="dxa"/>
-        <w:left w:w="0" w:type="dxa"/>
+        <w:left w:w="108" w:type="dxa"/>
         <w:bottom w:w="0" w:type="dxa"/>
-        <w:right w:w="0" w:type="dxa"/>
+        <w:right w:w="108" w:type="dxa"/>
       </w:tblCellMar>
     </w:tblPr>
   </w:style>
-  <w:style w:styleId="NoList" w:default="1" w:type="numbering">
+  <w:style w:type="numbering" w:default="1" w:styleId="NoList">
     <w:name w:val="No List"/>
     <w:uiPriority w:val="99"/>
     <w:semiHidden/>
     <w:unhideWhenUsed/>
   </w:style>
-  <w:style w:default="1" w:styleId="Normal" w:type="paragraph">
-    <w:name w:val="Normal"/>
-    <w:uiPriority w:val="1"/>
-    <w:qFormat/>
-    <w:pPr/>
-    <w:rPr>
-      <w:rFonts w:ascii="Arial" w:hAnsi="Arial" w:eastAsia="Arial" w:cs="Arial"/>
-    </w:rPr>
-  </w:style>
-  <w:style w:styleId="BodyText" w:type="paragraph">
+  <w:style w:type="paragraph" w:styleId="BodyText">
     <w:name w:val="Body Text"/>
     <w:basedOn w:val="Normal"/>
     <w:uiPriority w:val="1"/>
@@ -1544,44 +1905,21 @@
       <w:ind w:left="-34"/>
     </w:pPr>
     <w:rPr>
-      <w:rFonts w:ascii="Arial" w:hAnsi="Arial" w:eastAsia="Arial" w:cs="Arial"/>
       <w:sz w:val="51"/>
       <w:szCs w:val="51"/>
     </w:rPr>
   </w:style>
-  <w:style w:styleId="Heading1" w:type="paragraph">
-    <w:name w:val="Heading 1"/>
-    <w:basedOn w:val="Normal"/>
-    <w:uiPriority w:val="1"/>
-    <w:qFormat/>
-    <w:pPr>
-      <w:spacing w:before="115"/>
-      <w:ind w:left="139"/>
-      <w:outlineLvl w:val="1"/>
-    </w:pPr>
-    <w:rPr>
-      <w:rFonts w:ascii="Arial" w:hAnsi="Arial" w:eastAsia="Arial" w:cs="Arial"/>
-      <w:b/>
-      <w:bCs/>
-      <w:sz w:val="55"/>
-      <w:szCs w:val="55"/>
-    </w:rPr>
-  </w:style>
-  <w:style w:styleId="ListParagraph" w:type="paragraph">
+  <w:style w:type="paragraph" w:styleId="ListParagraph">
     <w:name w:val="List Paragraph"/>
     <w:basedOn w:val="Normal"/>
     <w:uiPriority w:val="1"/>
     <w:qFormat/>
-    <w:pPr/>
-    <w:rPr/>
   </w:style>
-  <w:style w:styleId="TableParagraph" w:type="paragraph">
+  <w:style w:type="paragraph" w:customStyle="1" w:styleId="TableParagraph">
     <w:name w:val="Table Paragraph"/>
     <w:basedOn w:val="Normal"/>
     <w:uiPriority w:val="1"/>
     <w:qFormat/>
-    <w:pPr/>
-    <w:rPr/>
   </w:style>
 </w:styles>
 </file>

</xml_diff>